<commit_message>
Fixes: Resposta cannot be resolved to a type
</commit_message>
<xml_diff>
--- a/Testes/JUnit.docx
+++ b/Testes/JUnit.docx
@@ -439,11 +439,6 @@
       </w:r>
     </w:p>
     <w:p>
-      <w:pPr>
-        <w:rPr>
-          <w:b/>
-        </w:rPr>
-      </w:pPr>
       <w:r>
         <w:rPr>
           <w:b/>
@@ -513,9 +508,1562 @@
           <w:lang w:val="en-US"/>
         </w:rPr>
         <w:t xml:space="preserve"> cannot be resolved to a type</w:t>
+      </w:r>
+    </w:p>
+    <w:p>
+      <w:pPr>
+        <w:rPr>
+          <w:b/>
+          <w:lang w:val="en-US"/>
+        </w:rPr>
+      </w:pPr>
+    </w:p>
+    <w:p>
+      <w:pPr>
+        <w:rPr>
+          <w:b/>
+          <w:lang w:val="en-US"/>
+        </w:rPr>
+      </w:pPr>
+    </w:p>
+    <w:p>
+      <w:pPr>
+        <w:rPr>
+          <w:b/>
+          <w:lang w:val="en-US"/>
+        </w:rPr>
+      </w:pPr>
+    </w:p>
+    <w:p>
+      <w:pPr>
+        <w:rPr>
+          <w:b/>
+          <w:lang w:val="en-US"/>
+        </w:rPr>
+      </w:pPr>
+    </w:p>
+    <w:p>
+      <w:pPr>
+        <w:rPr>
+          <w:b/>
+          <w:sz w:val="24"/>
+        </w:rPr>
+      </w:pPr>
+      <w:r>
+        <w:rPr>
+          <w:b/>
+        </w:rPr>
+        <w:lastRenderedPageBreak/>
+        <w:t>2</w:t>
+      </w:r>
+      <w:r>
+        <w:rPr>
+          <w:b/>
+          <w:sz w:val="24"/>
+        </w:rPr>
+        <w:t>º Teste Classe JUNIT:</w:t>
+      </w:r>
+    </w:p>
+    <w:p>
+      <w:pPr>
+        <w:rPr>
+          <w:sz w:val="24"/>
+        </w:rPr>
+      </w:pPr>
+      <w:r>
+        <w:rPr>
+          <w:sz w:val="24"/>
+        </w:rPr>
+        <w:t>Criaçã</w:t>
+      </w:r>
+      <w:r>
+        <w:rPr>
+          <w:sz w:val="24"/>
+        </w:rPr>
+        <w:t xml:space="preserve">o da </w:t>
+      </w:r>
+      <w:r>
+        <w:rPr>
+          <w:b/>
+          <w:sz w:val="24"/>
+        </w:rPr>
+        <w:t xml:space="preserve">classe </w:t>
+      </w:r>
+      <w:proofErr w:type="spellStart"/>
+      <w:r>
+        <w:rPr>
+          <w:b/>
+          <w:sz w:val="24"/>
+        </w:rPr>
+        <w:t>enum</w:t>
+      </w:r>
+      <w:proofErr w:type="spellEnd"/>
+      <w:r>
+        <w:rPr>
+          <w:b/>
+          <w:sz w:val="24"/>
+        </w:rPr>
+        <w:t xml:space="preserve"> </w:t>
+      </w:r>
+      <w:r>
+        <w:rPr>
+          <w:sz w:val="24"/>
+        </w:rPr>
+        <w:t>Resposta:</w:t>
+      </w:r>
+    </w:p>
+    <w:p>
+      <w:pPr>
+        <w:autoSpaceDE w:val="0"/>
+        <w:autoSpaceDN w:val="0"/>
+        <w:adjustRightInd w:val="0"/>
+        <w:spacing w:after="0" w:line="240" w:lineRule="auto"/>
+        <w:rPr>
+          <w:rFonts w:ascii="Consolas" w:hAnsi="Consolas" w:cs="Consolas"/>
+          <w:sz w:val="20"/>
+          <w:szCs w:val="20"/>
+        </w:rPr>
+      </w:pPr>
+      <w:proofErr w:type="spellStart"/>
+      <w:r>
+        <w:rPr>
+          <w:rFonts w:ascii="Consolas" w:hAnsi="Consolas" w:cs="Consolas"/>
+          <w:b/>
+          <w:bCs/>
+          <w:color w:val="7F0055"/>
+          <w:sz w:val="20"/>
+          <w:szCs w:val="20"/>
+        </w:rPr>
+        <w:t>package</w:t>
+      </w:r>
+      <w:proofErr w:type="spellEnd"/>
+      <w:r>
+        <w:rPr>
+          <w:rFonts w:ascii="Consolas" w:hAnsi="Consolas" w:cs="Consolas"/>
+          <w:color w:val="000000"/>
+          <w:sz w:val="20"/>
+          <w:szCs w:val="20"/>
+        </w:rPr>
+        <w:t xml:space="preserve"> </w:t>
+      </w:r>
+      <w:proofErr w:type="spellStart"/>
+      <w:r>
+        <w:rPr>
+          <w:rFonts w:ascii="Consolas" w:hAnsi="Consolas" w:cs="Consolas"/>
+          <w:color w:val="000000"/>
+          <w:sz w:val="20"/>
+          <w:szCs w:val="20"/>
+        </w:rPr>
+        <w:t>nac</w:t>
+      </w:r>
+      <w:proofErr w:type="spellEnd"/>
+      <w:r>
+        <w:rPr>
+          <w:rFonts w:ascii="Consolas" w:hAnsi="Consolas" w:cs="Consolas"/>
+          <w:color w:val="000000"/>
+          <w:sz w:val="20"/>
+          <w:szCs w:val="20"/>
+        </w:rPr>
+        <w:t>;</w:t>
+      </w:r>
+    </w:p>
+    <w:p>
+      <w:pPr>
+        <w:autoSpaceDE w:val="0"/>
+        <w:autoSpaceDN w:val="0"/>
+        <w:adjustRightInd w:val="0"/>
+        <w:spacing w:after="0" w:line="240" w:lineRule="auto"/>
+        <w:rPr>
+          <w:rFonts w:ascii="Consolas" w:hAnsi="Consolas" w:cs="Consolas"/>
+          <w:sz w:val="20"/>
+          <w:szCs w:val="20"/>
+        </w:rPr>
+      </w:pPr>
+    </w:p>
+    <w:p>
+      <w:pPr>
+        <w:autoSpaceDE w:val="0"/>
+        <w:autoSpaceDN w:val="0"/>
+        <w:adjustRightInd w:val="0"/>
+        <w:spacing w:after="0" w:line="240" w:lineRule="auto"/>
+        <w:rPr>
+          <w:rFonts w:ascii="Consolas" w:hAnsi="Consolas" w:cs="Consolas"/>
+          <w:sz w:val="20"/>
+          <w:szCs w:val="20"/>
+        </w:rPr>
+      </w:pPr>
+      <w:proofErr w:type="spellStart"/>
+      <w:r>
+        <w:rPr>
+          <w:rFonts w:ascii="Consolas" w:hAnsi="Consolas" w:cs="Consolas"/>
+          <w:b/>
+          <w:bCs/>
+          <w:color w:val="7F0055"/>
+          <w:sz w:val="20"/>
+          <w:szCs w:val="20"/>
+        </w:rPr>
+        <w:t>public</w:t>
+      </w:r>
+      <w:proofErr w:type="spellEnd"/>
+      <w:r>
+        <w:rPr>
+          <w:rFonts w:ascii="Consolas" w:hAnsi="Consolas" w:cs="Consolas"/>
+          <w:color w:val="000000"/>
+          <w:sz w:val="20"/>
+          <w:szCs w:val="20"/>
+        </w:rPr>
+        <w:t xml:space="preserve"> </w:t>
+      </w:r>
+      <w:proofErr w:type="spellStart"/>
+      <w:r>
+        <w:rPr>
+          <w:rFonts w:ascii="Consolas" w:hAnsi="Consolas" w:cs="Consolas"/>
+          <w:b/>
+          <w:bCs/>
+          <w:color w:val="7F0055"/>
+          <w:sz w:val="20"/>
+          <w:szCs w:val="20"/>
+        </w:rPr>
+        <w:t>enum</w:t>
+      </w:r>
+      <w:proofErr w:type="spellEnd"/>
+      <w:r>
+        <w:rPr>
+          <w:rFonts w:ascii="Consolas" w:hAnsi="Consolas" w:cs="Consolas"/>
+          <w:color w:val="000000"/>
+          <w:sz w:val="20"/>
+          <w:szCs w:val="20"/>
+        </w:rPr>
+        <w:t xml:space="preserve"> Resposta {</w:t>
+      </w:r>
+    </w:p>
+    <w:p>
+      <w:pPr>
+        <w:autoSpaceDE w:val="0"/>
+        <w:autoSpaceDN w:val="0"/>
+        <w:adjustRightInd w:val="0"/>
+        <w:spacing w:after="0" w:line="240" w:lineRule="auto"/>
+        <w:rPr>
+          <w:rFonts w:ascii="Consolas" w:hAnsi="Consolas" w:cs="Consolas"/>
+          <w:sz w:val="20"/>
+          <w:szCs w:val="20"/>
+        </w:rPr>
+      </w:pPr>
+      <w:r>
+        <w:rPr>
+          <w:rFonts w:ascii="Consolas" w:hAnsi="Consolas" w:cs="Consolas"/>
+          <w:color w:val="000000"/>
+          <w:sz w:val="20"/>
+          <w:szCs w:val="20"/>
+        </w:rPr>
+        <w:tab/>
+      </w:r>
+      <w:r>
+        <w:rPr>
+          <w:rFonts w:ascii="Consolas" w:hAnsi="Consolas" w:cs="Consolas"/>
+          <w:b/>
+          <w:bCs/>
+          <w:i/>
+          <w:iCs/>
+          <w:color w:val="0000C0"/>
+          <w:sz w:val="20"/>
+          <w:szCs w:val="20"/>
+        </w:rPr>
+        <w:t>CULPADO</w:t>
+      </w:r>
+      <w:r>
+        <w:rPr>
+          <w:rFonts w:ascii="Consolas" w:hAnsi="Consolas" w:cs="Consolas"/>
+          <w:color w:val="000000"/>
+          <w:sz w:val="20"/>
+          <w:szCs w:val="20"/>
+        </w:rPr>
+        <w:t xml:space="preserve">, </w:t>
+      </w:r>
+      <w:r>
+        <w:rPr>
+          <w:rFonts w:ascii="Consolas" w:hAnsi="Consolas" w:cs="Consolas"/>
+          <w:b/>
+          <w:bCs/>
+          <w:i/>
+          <w:iCs/>
+          <w:color w:val="0000C0"/>
+          <w:sz w:val="20"/>
+          <w:szCs w:val="20"/>
+        </w:rPr>
+        <w:t>INOCENTE</w:t>
+      </w:r>
+      <w:r>
+        <w:rPr>
+          <w:rFonts w:ascii="Consolas" w:hAnsi="Consolas" w:cs="Consolas"/>
+          <w:color w:val="000000"/>
+          <w:sz w:val="20"/>
+          <w:szCs w:val="20"/>
+        </w:rPr>
+        <w:t xml:space="preserve">; </w:t>
+      </w:r>
+      <w:r>
+        <w:rPr>
+          <w:rFonts w:ascii="Consolas" w:hAnsi="Consolas" w:cs="Consolas"/>
+          <w:color w:val="000000"/>
+          <w:sz w:val="20"/>
+          <w:szCs w:val="20"/>
+        </w:rPr>
+        <w:tab/>
+      </w:r>
+    </w:p>
+    <w:p>
+      <w:pPr>
+        <w:autoSpaceDE w:val="0"/>
+        <w:autoSpaceDN w:val="0"/>
+        <w:adjustRightInd w:val="0"/>
+        <w:spacing w:after="0" w:line="240" w:lineRule="auto"/>
+        <w:rPr>
+          <w:rFonts w:ascii="Consolas" w:hAnsi="Consolas" w:cs="Consolas"/>
+          <w:color w:val="000000"/>
+          <w:sz w:val="20"/>
+          <w:szCs w:val="20"/>
+        </w:rPr>
+      </w:pPr>
+      <w:r>
+        <w:rPr>
+          <w:rFonts w:ascii="Consolas" w:hAnsi="Consolas" w:cs="Consolas"/>
+          <w:color w:val="000000"/>
+          <w:sz w:val="20"/>
+          <w:szCs w:val="20"/>
+        </w:rPr>
+        <w:t>}</w:t>
+      </w:r>
+    </w:p>
+    <w:p>
+      <w:pPr>
+        <w:autoSpaceDE w:val="0"/>
+        <w:autoSpaceDN w:val="0"/>
+        <w:adjustRightInd w:val="0"/>
+        <w:spacing w:after="0" w:line="240" w:lineRule="auto"/>
+        <w:rPr>
+          <w:rFonts w:ascii="Consolas" w:hAnsi="Consolas" w:cs="Consolas"/>
+          <w:color w:val="000000"/>
+          <w:sz w:val="20"/>
+          <w:szCs w:val="20"/>
+        </w:rPr>
+      </w:pPr>
+    </w:p>
+    <w:p>
+      <w:pPr>
+        <w:autoSpaceDE w:val="0"/>
+        <w:autoSpaceDN w:val="0"/>
+        <w:adjustRightInd w:val="0"/>
+        <w:spacing w:after="0" w:line="240" w:lineRule="auto"/>
+        <w:rPr>
+          <w:rFonts w:ascii="Consolas" w:hAnsi="Consolas" w:cs="Consolas"/>
+          <w:color w:val="000000"/>
+          <w:sz w:val="20"/>
+          <w:szCs w:val="20"/>
+        </w:rPr>
+      </w:pPr>
+      <w:r>
+        <w:rPr>
+          <w:rFonts w:ascii="Consolas" w:hAnsi="Consolas" w:cs="Consolas"/>
+          <w:color w:val="000000"/>
+          <w:sz w:val="20"/>
+          <w:szCs w:val="20"/>
+        </w:rPr>
+        <w:t xml:space="preserve">Alteração na </w:t>
+      </w:r>
+      <w:r>
+        <w:rPr>
+          <w:rFonts w:ascii="Consolas" w:hAnsi="Consolas" w:cs="Consolas"/>
+          <w:b/>
+          <w:color w:val="000000"/>
+          <w:sz w:val="20"/>
+          <w:szCs w:val="20"/>
+        </w:rPr>
+        <w:t xml:space="preserve">classe </w:t>
+      </w:r>
+      <w:proofErr w:type="spellStart"/>
+      <w:r>
+        <w:rPr>
+          <w:rFonts w:ascii="Consolas" w:hAnsi="Consolas" w:cs="Consolas"/>
+          <w:b/>
+          <w:color w:val="000000"/>
+          <w:sz w:val="20"/>
+          <w:szCs w:val="20"/>
+        </w:rPr>
+        <w:t>JUnit</w:t>
+      </w:r>
+      <w:proofErr w:type="spellEnd"/>
+      <w:r>
+        <w:rPr>
+          <w:rFonts w:ascii="Consolas" w:hAnsi="Consolas" w:cs="Consolas"/>
+          <w:color w:val="000000"/>
+          <w:sz w:val="20"/>
+          <w:szCs w:val="20"/>
+        </w:rPr>
+        <w:t xml:space="preserve"> de teste para adequação à classe </w:t>
+      </w:r>
+      <w:proofErr w:type="spellStart"/>
+      <w:r>
+        <w:rPr>
+          <w:rFonts w:ascii="Consolas" w:hAnsi="Consolas" w:cs="Consolas"/>
+          <w:color w:val="000000"/>
+          <w:sz w:val="20"/>
+          <w:szCs w:val="20"/>
+        </w:rPr>
+        <w:t>enum</w:t>
+      </w:r>
+      <w:proofErr w:type="spellEnd"/>
+      <w:r>
+        <w:rPr>
+          <w:rFonts w:ascii="Consolas" w:hAnsi="Consolas" w:cs="Consolas"/>
+          <w:color w:val="000000"/>
+          <w:sz w:val="20"/>
+          <w:szCs w:val="20"/>
+        </w:rPr>
+        <w:t xml:space="preserve"> recém criada</w:t>
+      </w:r>
+      <w:r>
+        <w:rPr>
+          <w:rFonts w:ascii="Consolas" w:hAnsi="Consolas" w:cs="Consolas"/>
+          <w:color w:val="000000"/>
+          <w:sz w:val="20"/>
+          <w:szCs w:val="20"/>
+        </w:rPr>
+        <w:t xml:space="preserve"> (Resposta.java)</w:t>
       </w:r>
       <w:bookmarkStart w:id="0" w:name="_GoBack"/>
       <w:bookmarkEnd w:id="0"/>
+      <w:r>
+        <w:rPr>
+          <w:rFonts w:ascii="Consolas" w:hAnsi="Consolas" w:cs="Consolas"/>
+          <w:color w:val="000000"/>
+          <w:sz w:val="20"/>
+          <w:szCs w:val="20"/>
+        </w:rPr>
+        <w:t>:</w:t>
+      </w:r>
+    </w:p>
+    <w:p>
+      <w:pPr>
+        <w:autoSpaceDE w:val="0"/>
+        <w:autoSpaceDN w:val="0"/>
+        <w:adjustRightInd w:val="0"/>
+        <w:spacing w:after="0" w:line="240" w:lineRule="auto"/>
+        <w:rPr>
+          <w:rFonts w:ascii="Consolas" w:hAnsi="Consolas" w:cs="Consolas"/>
+          <w:color w:val="000000"/>
+          <w:sz w:val="20"/>
+          <w:szCs w:val="20"/>
+          <w:lang w:val="en-US"/>
+        </w:rPr>
+      </w:pPr>
+      <w:r>
+        <w:rPr>
+          <w:rFonts w:ascii="Consolas" w:hAnsi="Consolas" w:cs="Consolas"/>
+          <w:color w:val="000000"/>
+          <w:sz w:val="20"/>
+          <w:szCs w:val="20"/>
+          <w:lang w:val="en-US"/>
+        </w:rPr>
+        <w:t xml:space="preserve">package </w:t>
+      </w:r>
+      <w:proofErr w:type="spellStart"/>
+      <w:r>
+        <w:rPr>
+          <w:rFonts w:ascii="Consolas" w:hAnsi="Consolas" w:cs="Consolas"/>
+          <w:color w:val="000000"/>
+          <w:sz w:val="20"/>
+          <w:szCs w:val="20"/>
+          <w:lang w:val="en-US"/>
+        </w:rPr>
+        <w:t>nac</w:t>
+      </w:r>
+      <w:proofErr w:type="spellEnd"/>
+      <w:r>
+        <w:rPr>
+          <w:rFonts w:ascii="Consolas" w:hAnsi="Consolas" w:cs="Consolas"/>
+          <w:color w:val="000000"/>
+          <w:sz w:val="20"/>
+          <w:szCs w:val="20"/>
+          <w:lang w:val="en-US"/>
+        </w:rPr>
+        <w:t>;</w:t>
+      </w:r>
+    </w:p>
+    <w:p>
+      <w:pPr>
+        <w:autoSpaceDE w:val="0"/>
+        <w:autoSpaceDN w:val="0"/>
+        <w:adjustRightInd w:val="0"/>
+        <w:spacing w:after="0" w:line="240" w:lineRule="auto"/>
+        <w:rPr>
+          <w:rFonts w:ascii="Consolas" w:hAnsi="Consolas" w:cs="Consolas"/>
+          <w:color w:val="000000"/>
+          <w:sz w:val="20"/>
+          <w:szCs w:val="20"/>
+          <w:lang w:val="en-US"/>
+        </w:rPr>
+      </w:pPr>
+    </w:p>
+    <w:p>
+      <w:pPr>
+        <w:autoSpaceDE w:val="0"/>
+        <w:autoSpaceDN w:val="0"/>
+        <w:adjustRightInd w:val="0"/>
+        <w:spacing w:after="0" w:line="240" w:lineRule="auto"/>
+        <w:rPr>
+          <w:rFonts w:ascii="Consolas" w:hAnsi="Consolas" w:cs="Consolas"/>
+          <w:color w:val="000000"/>
+          <w:sz w:val="20"/>
+          <w:szCs w:val="20"/>
+          <w:lang w:val="en-US"/>
+        </w:rPr>
+      </w:pPr>
+      <w:r>
+        <w:rPr>
+          <w:rFonts w:ascii="Consolas" w:hAnsi="Consolas" w:cs="Consolas"/>
+          <w:color w:val="000000"/>
+          <w:sz w:val="20"/>
+          <w:szCs w:val="20"/>
+          <w:lang w:val="en-US"/>
+        </w:rPr>
+        <w:t xml:space="preserve">import static </w:t>
+      </w:r>
+      <w:proofErr w:type="spellStart"/>
+      <w:proofErr w:type="gramStart"/>
+      <w:r>
+        <w:rPr>
+          <w:rFonts w:ascii="Consolas" w:hAnsi="Consolas" w:cs="Consolas"/>
+          <w:color w:val="000000"/>
+          <w:sz w:val="20"/>
+          <w:szCs w:val="20"/>
+          <w:lang w:val="en-US"/>
+        </w:rPr>
+        <w:t>org.junit.jupiter.api.Assertions</w:t>
+      </w:r>
+      <w:proofErr w:type="spellEnd"/>
+      <w:proofErr w:type="gramEnd"/>
+      <w:r>
+        <w:rPr>
+          <w:rFonts w:ascii="Consolas" w:hAnsi="Consolas" w:cs="Consolas"/>
+          <w:color w:val="000000"/>
+          <w:sz w:val="20"/>
+          <w:szCs w:val="20"/>
+          <w:lang w:val="en-US"/>
+        </w:rPr>
+        <w:t>.*;</w:t>
+      </w:r>
+    </w:p>
+    <w:p>
+      <w:pPr>
+        <w:autoSpaceDE w:val="0"/>
+        <w:autoSpaceDN w:val="0"/>
+        <w:adjustRightInd w:val="0"/>
+        <w:spacing w:after="0" w:line="240" w:lineRule="auto"/>
+        <w:rPr>
+          <w:rFonts w:ascii="Consolas" w:hAnsi="Consolas" w:cs="Consolas"/>
+          <w:color w:val="000000"/>
+          <w:sz w:val="20"/>
+          <w:szCs w:val="20"/>
+          <w:lang w:val="en-US"/>
+        </w:rPr>
+      </w:pPr>
+    </w:p>
+    <w:p>
+      <w:pPr>
+        <w:autoSpaceDE w:val="0"/>
+        <w:autoSpaceDN w:val="0"/>
+        <w:adjustRightInd w:val="0"/>
+        <w:spacing w:after="0" w:line="240" w:lineRule="auto"/>
+        <w:rPr>
+          <w:rFonts w:ascii="Consolas" w:hAnsi="Consolas" w:cs="Consolas"/>
+          <w:color w:val="000000"/>
+          <w:sz w:val="20"/>
+          <w:szCs w:val="20"/>
+          <w:lang w:val="en-US"/>
+        </w:rPr>
+      </w:pPr>
+      <w:r>
+        <w:rPr>
+          <w:rFonts w:ascii="Consolas" w:hAnsi="Consolas" w:cs="Consolas"/>
+          <w:color w:val="000000"/>
+          <w:sz w:val="20"/>
+          <w:szCs w:val="20"/>
+          <w:lang w:val="en-US"/>
+        </w:rPr>
+        <w:t xml:space="preserve">import </w:t>
+      </w:r>
+      <w:proofErr w:type="spellStart"/>
+      <w:proofErr w:type="gramStart"/>
+      <w:r>
+        <w:rPr>
+          <w:rFonts w:ascii="Consolas" w:hAnsi="Consolas" w:cs="Consolas"/>
+          <w:color w:val="000000"/>
+          <w:sz w:val="20"/>
+          <w:szCs w:val="20"/>
+          <w:lang w:val="en-US"/>
+        </w:rPr>
+        <w:t>org.junit.jupiter.api.Test</w:t>
+      </w:r>
+      <w:proofErr w:type="spellEnd"/>
+      <w:proofErr w:type="gramEnd"/>
+      <w:r>
+        <w:rPr>
+          <w:rFonts w:ascii="Consolas" w:hAnsi="Consolas" w:cs="Consolas"/>
+          <w:color w:val="000000"/>
+          <w:sz w:val="20"/>
+          <w:szCs w:val="20"/>
+          <w:lang w:val="en-US"/>
+        </w:rPr>
+        <w:t>;</w:t>
+      </w:r>
+    </w:p>
+    <w:p>
+      <w:pPr>
+        <w:autoSpaceDE w:val="0"/>
+        <w:autoSpaceDN w:val="0"/>
+        <w:adjustRightInd w:val="0"/>
+        <w:spacing w:after="0" w:line="240" w:lineRule="auto"/>
+        <w:rPr>
+          <w:rFonts w:ascii="Consolas" w:hAnsi="Consolas" w:cs="Consolas"/>
+          <w:color w:val="000000"/>
+          <w:sz w:val="20"/>
+          <w:szCs w:val="20"/>
+          <w:lang w:val="en-US"/>
+        </w:rPr>
+      </w:pPr>
+    </w:p>
+    <w:p>
+      <w:pPr>
+        <w:autoSpaceDE w:val="0"/>
+        <w:autoSpaceDN w:val="0"/>
+        <w:adjustRightInd w:val="0"/>
+        <w:spacing w:after="0" w:line="240" w:lineRule="auto"/>
+        <w:rPr>
+          <w:rFonts w:ascii="Consolas" w:hAnsi="Consolas" w:cs="Consolas"/>
+          <w:color w:val="000000"/>
+          <w:sz w:val="20"/>
+          <w:szCs w:val="20"/>
+        </w:rPr>
+      </w:pPr>
+      <w:proofErr w:type="spellStart"/>
+      <w:r>
+        <w:rPr>
+          <w:rFonts w:ascii="Consolas" w:hAnsi="Consolas" w:cs="Consolas"/>
+          <w:color w:val="000000"/>
+          <w:sz w:val="20"/>
+          <w:szCs w:val="20"/>
+        </w:rPr>
+        <w:t>class</w:t>
+      </w:r>
+      <w:proofErr w:type="spellEnd"/>
+      <w:r>
+        <w:rPr>
+          <w:rFonts w:ascii="Consolas" w:hAnsi="Consolas" w:cs="Consolas"/>
+          <w:color w:val="000000"/>
+          <w:sz w:val="20"/>
+          <w:szCs w:val="20"/>
+        </w:rPr>
+        <w:t xml:space="preserve"> </w:t>
+      </w:r>
+      <w:proofErr w:type="spellStart"/>
+      <w:r>
+        <w:rPr>
+          <w:rFonts w:ascii="Consolas" w:hAnsi="Consolas" w:cs="Consolas"/>
+          <w:color w:val="000000"/>
+          <w:sz w:val="20"/>
+          <w:szCs w:val="20"/>
+        </w:rPr>
+        <w:t>JulgamentoPrisioneiroTest</w:t>
+      </w:r>
+      <w:proofErr w:type="spellEnd"/>
+      <w:r>
+        <w:rPr>
+          <w:rFonts w:ascii="Consolas" w:hAnsi="Consolas" w:cs="Consolas"/>
+          <w:color w:val="000000"/>
+          <w:sz w:val="20"/>
+          <w:szCs w:val="20"/>
+        </w:rPr>
+        <w:t xml:space="preserve"> {</w:t>
+      </w:r>
+    </w:p>
+    <w:p>
+      <w:pPr>
+        <w:autoSpaceDE w:val="0"/>
+        <w:autoSpaceDN w:val="0"/>
+        <w:adjustRightInd w:val="0"/>
+        <w:spacing w:after="0" w:line="240" w:lineRule="auto"/>
+        <w:rPr>
+          <w:rFonts w:ascii="Consolas" w:hAnsi="Consolas" w:cs="Consolas"/>
+          <w:color w:val="000000"/>
+          <w:sz w:val="20"/>
+          <w:szCs w:val="20"/>
+        </w:rPr>
+      </w:pPr>
+    </w:p>
+    <w:p>
+      <w:pPr>
+        <w:autoSpaceDE w:val="0"/>
+        <w:autoSpaceDN w:val="0"/>
+        <w:adjustRightInd w:val="0"/>
+        <w:spacing w:after="0" w:line="240" w:lineRule="auto"/>
+        <w:rPr>
+          <w:rFonts w:ascii="Consolas" w:hAnsi="Consolas" w:cs="Consolas"/>
+          <w:color w:val="000000"/>
+          <w:sz w:val="20"/>
+          <w:szCs w:val="20"/>
+        </w:rPr>
+      </w:pPr>
+      <w:r>
+        <w:rPr>
+          <w:rFonts w:ascii="Consolas" w:hAnsi="Consolas" w:cs="Consolas"/>
+          <w:color w:val="000000"/>
+          <w:sz w:val="20"/>
+          <w:szCs w:val="20"/>
+        </w:rPr>
+        <w:tab/>
+        <w:t>@Test</w:t>
+      </w:r>
+    </w:p>
+    <w:p>
+      <w:pPr>
+        <w:autoSpaceDE w:val="0"/>
+        <w:autoSpaceDN w:val="0"/>
+        <w:adjustRightInd w:val="0"/>
+        <w:spacing w:after="0" w:line="240" w:lineRule="auto"/>
+        <w:rPr>
+          <w:rFonts w:ascii="Consolas" w:hAnsi="Consolas" w:cs="Consolas"/>
+          <w:color w:val="000000"/>
+          <w:sz w:val="20"/>
+          <w:szCs w:val="20"/>
+        </w:rPr>
+      </w:pPr>
+      <w:r>
+        <w:rPr>
+          <w:rFonts w:ascii="Consolas" w:hAnsi="Consolas" w:cs="Consolas"/>
+          <w:color w:val="000000"/>
+          <w:sz w:val="20"/>
+          <w:szCs w:val="20"/>
+        </w:rPr>
+        <w:tab/>
+      </w:r>
+      <w:proofErr w:type="spellStart"/>
+      <w:r>
+        <w:rPr>
+          <w:rFonts w:ascii="Consolas" w:hAnsi="Consolas" w:cs="Consolas"/>
+          <w:color w:val="000000"/>
+          <w:sz w:val="20"/>
+          <w:szCs w:val="20"/>
+        </w:rPr>
+        <w:t>public</w:t>
+      </w:r>
+      <w:proofErr w:type="spellEnd"/>
+      <w:r>
+        <w:rPr>
+          <w:rFonts w:ascii="Consolas" w:hAnsi="Consolas" w:cs="Consolas"/>
+          <w:color w:val="000000"/>
+          <w:sz w:val="20"/>
+          <w:szCs w:val="20"/>
+        </w:rPr>
+        <w:t xml:space="preserve"> </w:t>
+      </w:r>
+      <w:proofErr w:type="spellStart"/>
+      <w:r>
+        <w:rPr>
+          <w:rFonts w:ascii="Consolas" w:hAnsi="Consolas" w:cs="Consolas"/>
+          <w:color w:val="000000"/>
+          <w:sz w:val="20"/>
+          <w:szCs w:val="20"/>
+        </w:rPr>
+        <w:t>void</w:t>
+      </w:r>
+      <w:proofErr w:type="spellEnd"/>
+      <w:r>
+        <w:rPr>
+          <w:rFonts w:ascii="Consolas" w:hAnsi="Consolas" w:cs="Consolas"/>
+          <w:color w:val="000000"/>
+          <w:sz w:val="20"/>
+          <w:szCs w:val="20"/>
+        </w:rPr>
+        <w:t xml:space="preserve"> </w:t>
+      </w:r>
+      <w:proofErr w:type="spellStart"/>
+      <w:proofErr w:type="gramStart"/>
+      <w:r>
+        <w:rPr>
+          <w:rFonts w:ascii="Consolas" w:hAnsi="Consolas" w:cs="Consolas"/>
+          <w:color w:val="000000"/>
+          <w:sz w:val="20"/>
+          <w:szCs w:val="20"/>
+        </w:rPr>
+        <w:t>julgamentoTest</w:t>
+      </w:r>
+      <w:proofErr w:type="spellEnd"/>
+      <w:r>
+        <w:rPr>
+          <w:rFonts w:ascii="Consolas" w:hAnsi="Consolas" w:cs="Consolas"/>
+          <w:color w:val="000000"/>
+          <w:sz w:val="20"/>
+          <w:szCs w:val="20"/>
+        </w:rPr>
+        <w:t>(</w:t>
+      </w:r>
+      <w:proofErr w:type="gramEnd"/>
+      <w:r>
+        <w:rPr>
+          <w:rFonts w:ascii="Consolas" w:hAnsi="Consolas" w:cs="Consolas"/>
+          <w:color w:val="000000"/>
+          <w:sz w:val="20"/>
+          <w:szCs w:val="20"/>
+        </w:rPr>
+        <w:t>) {</w:t>
+      </w:r>
+    </w:p>
+    <w:p>
+      <w:pPr>
+        <w:autoSpaceDE w:val="0"/>
+        <w:autoSpaceDN w:val="0"/>
+        <w:adjustRightInd w:val="0"/>
+        <w:spacing w:after="0" w:line="240" w:lineRule="auto"/>
+        <w:rPr>
+          <w:rFonts w:ascii="Consolas" w:hAnsi="Consolas" w:cs="Consolas"/>
+          <w:color w:val="000000"/>
+          <w:sz w:val="20"/>
+          <w:szCs w:val="20"/>
+        </w:rPr>
+      </w:pPr>
+      <w:r>
+        <w:rPr>
+          <w:rFonts w:ascii="Consolas" w:hAnsi="Consolas" w:cs="Consolas"/>
+          <w:color w:val="000000"/>
+          <w:sz w:val="20"/>
+          <w:szCs w:val="20"/>
+        </w:rPr>
+        <w:tab/>
+      </w:r>
+      <w:r>
+        <w:rPr>
+          <w:rFonts w:ascii="Consolas" w:hAnsi="Consolas" w:cs="Consolas"/>
+          <w:color w:val="000000"/>
+          <w:sz w:val="20"/>
+          <w:szCs w:val="20"/>
+        </w:rPr>
+        <w:tab/>
+        <w:t xml:space="preserve">Resposta </w:t>
+      </w:r>
+      <w:proofErr w:type="spellStart"/>
+      <w:r>
+        <w:rPr>
+          <w:rFonts w:ascii="Consolas" w:hAnsi="Consolas" w:cs="Consolas"/>
+          <w:color w:val="000000"/>
+          <w:sz w:val="20"/>
+          <w:szCs w:val="20"/>
+        </w:rPr>
+        <w:t>respostaPrisioneiroA</w:t>
+      </w:r>
+      <w:proofErr w:type="spellEnd"/>
+      <w:r>
+        <w:rPr>
+          <w:rFonts w:ascii="Consolas" w:hAnsi="Consolas" w:cs="Consolas"/>
+          <w:color w:val="000000"/>
+          <w:sz w:val="20"/>
+          <w:szCs w:val="20"/>
+        </w:rPr>
+        <w:t xml:space="preserve"> = </w:t>
+      </w:r>
+      <w:proofErr w:type="spellStart"/>
+      <w:r>
+        <w:rPr>
+          <w:rFonts w:ascii="Consolas" w:hAnsi="Consolas" w:cs="Consolas"/>
+          <w:color w:val="000000"/>
+          <w:sz w:val="20"/>
+          <w:szCs w:val="20"/>
+        </w:rPr>
+        <w:t>Resposta.CULPADO</w:t>
+      </w:r>
+      <w:proofErr w:type="spellEnd"/>
+      <w:r>
+        <w:rPr>
+          <w:rFonts w:ascii="Consolas" w:hAnsi="Consolas" w:cs="Consolas"/>
+          <w:color w:val="000000"/>
+          <w:sz w:val="20"/>
+          <w:szCs w:val="20"/>
+        </w:rPr>
+        <w:t>;</w:t>
+      </w:r>
+    </w:p>
+    <w:p>
+      <w:pPr>
+        <w:autoSpaceDE w:val="0"/>
+        <w:autoSpaceDN w:val="0"/>
+        <w:adjustRightInd w:val="0"/>
+        <w:spacing w:after="0" w:line="240" w:lineRule="auto"/>
+        <w:rPr>
+          <w:rFonts w:ascii="Consolas" w:hAnsi="Consolas" w:cs="Consolas"/>
+          <w:color w:val="000000"/>
+          <w:sz w:val="20"/>
+          <w:szCs w:val="20"/>
+        </w:rPr>
+      </w:pPr>
+      <w:r>
+        <w:rPr>
+          <w:rFonts w:ascii="Consolas" w:hAnsi="Consolas" w:cs="Consolas"/>
+          <w:color w:val="000000"/>
+          <w:sz w:val="20"/>
+          <w:szCs w:val="20"/>
+        </w:rPr>
+        <w:tab/>
+      </w:r>
+      <w:r>
+        <w:rPr>
+          <w:rFonts w:ascii="Consolas" w:hAnsi="Consolas" w:cs="Consolas"/>
+          <w:color w:val="000000"/>
+          <w:sz w:val="20"/>
+          <w:szCs w:val="20"/>
+        </w:rPr>
+        <w:tab/>
+        <w:t xml:space="preserve">Resposta </w:t>
+      </w:r>
+      <w:proofErr w:type="spellStart"/>
+      <w:r>
+        <w:rPr>
+          <w:rFonts w:ascii="Consolas" w:hAnsi="Consolas" w:cs="Consolas"/>
+          <w:color w:val="000000"/>
+          <w:sz w:val="20"/>
+          <w:szCs w:val="20"/>
+        </w:rPr>
+        <w:t>respostaPrisioneiroB</w:t>
+      </w:r>
+      <w:proofErr w:type="spellEnd"/>
+      <w:r>
+        <w:rPr>
+          <w:rFonts w:ascii="Consolas" w:hAnsi="Consolas" w:cs="Consolas"/>
+          <w:color w:val="000000"/>
+          <w:sz w:val="20"/>
+          <w:szCs w:val="20"/>
+        </w:rPr>
+        <w:t xml:space="preserve"> = </w:t>
+      </w:r>
+      <w:proofErr w:type="spellStart"/>
+      <w:r>
+        <w:rPr>
+          <w:rFonts w:ascii="Consolas" w:hAnsi="Consolas" w:cs="Consolas"/>
+          <w:color w:val="000000"/>
+          <w:sz w:val="20"/>
+          <w:szCs w:val="20"/>
+        </w:rPr>
+        <w:t>Resposta.CULPADO</w:t>
+      </w:r>
+      <w:proofErr w:type="spellEnd"/>
+      <w:r>
+        <w:rPr>
+          <w:rFonts w:ascii="Consolas" w:hAnsi="Consolas" w:cs="Consolas"/>
+          <w:color w:val="000000"/>
+          <w:sz w:val="20"/>
+          <w:szCs w:val="20"/>
+        </w:rPr>
+        <w:t>;</w:t>
+      </w:r>
+    </w:p>
+    <w:p>
+      <w:pPr>
+        <w:autoSpaceDE w:val="0"/>
+        <w:autoSpaceDN w:val="0"/>
+        <w:adjustRightInd w:val="0"/>
+        <w:spacing w:after="0" w:line="240" w:lineRule="auto"/>
+        <w:rPr>
+          <w:rFonts w:ascii="Consolas" w:hAnsi="Consolas" w:cs="Consolas"/>
+          <w:color w:val="000000"/>
+          <w:sz w:val="20"/>
+          <w:szCs w:val="20"/>
+        </w:rPr>
+      </w:pPr>
+      <w:r>
+        <w:rPr>
+          <w:rFonts w:ascii="Consolas" w:hAnsi="Consolas" w:cs="Consolas"/>
+          <w:color w:val="000000"/>
+          <w:sz w:val="20"/>
+          <w:szCs w:val="20"/>
+        </w:rPr>
+        <w:tab/>
+      </w:r>
+      <w:r>
+        <w:rPr>
+          <w:rFonts w:ascii="Consolas" w:hAnsi="Consolas" w:cs="Consolas"/>
+          <w:color w:val="000000"/>
+          <w:sz w:val="20"/>
+          <w:szCs w:val="20"/>
+        </w:rPr>
+        <w:tab/>
+      </w:r>
+      <w:proofErr w:type="spellStart"/>
+      <w:r>
+        <w:rPr>
+          <w:rFonts w:ascii="Consolas" w:hAnsi="Consolas" w:cs="Consolas"/>
+          <w:color w:val="000000"/>
+          <w:sz w:val="20"/>
+          <w:szCs w:val="20"/>
+        </w:rPr>
+        <w:t>int</w:t>
+      </w:r>
+      <w:proofErr w:type="spellEnd"/>
+      <w:r>
+        <w:rPr>
+          <w:rFonts w:ascii="Consolas" w:hAnsi="Consolas" w:cs="Consolas"/>
+          <w:color w:val="000000"/>
+          <w:sz w:val="20"/>
+          <w:szCs w:val="20"/>
+        </w:rPr>
+        <w:t xml:space="preserve"> </w:t>
+      </w:r>
+      <w:proofErr w:type="spellStart"/>
+      <w:r>
+        <w:rPr>
+          <w:rFonts w:ascii="Consolas" w:hAnsi="Consolas" w:cs="Consolas"/>
+          <w:color w:val="000000"/>
+          <w:sz w:val="20"/>
+          <w:szCs w:val="20"/>
+        </w:rPr>
+        <w:t>respostaEsperado</w:t>
+      </w:r>
+      <w:proofErr w:type="spellEnd"/>
+      <w:r>
+        <w:rPr>
+          <w:rFonts w:ascii="Consolas" w:hAnsi="Consolas" w:cs="Consolas"/>
+          <w:color w:val="000000"/>
+          <w:sz w:val="20"/>
+          <w:szCs w:val="20"/>
+        </w:rPr>
+        <w:t xml:space="preserve"> = 15;</w:t>
+      </w:r>
+    </w:p>
+    <w:p>
+      <w:pPr>
+        <w:autoSpaceDE w:val="0"/>
+        <w:autoSpaceDN w:val="0"/>
+        <w:adjustRightInd w:val="0"/>
+        <w:spacing w:after="0" w:line="240" w:lineRule="auto"/>
+        <w:rPr>
+          <w:rFonts w:ascii="Consolas" w:hAnsi="Consolas" w:cs="Consolas"/>
+          <w:color w:val="000000"/>
+          <w:sz w:val="20"/>
+          <w:szCs w:val="20"/>
+        </w:rPr>
+      </w:pPr>
+      <w:r>
+        <w:rPr>
+          <w:rFonts w:ascii="Consolas" w:hAnsi="Consolas" w:cs="Consolas"/>
+          <w:color w:val="000000"/>
+          <w:sz w:val="20"/>
+          <w:szCs w:val="20"/>
+        </w:rPr>
+        <w:tab/>
+      </w:r>
+      <w:r>
+        <w:rPr>
+          <w:rFonts w:ascii="Consolas" w:hAnsi="Consolas" w:cs="Consolas"/>
+          <w:color w:val="000000"/>
+          <w:sz w:val="20"/>
+          <w:szCs w:val="20"/>
+        </w:rPr>
+        <w:tab/>
+      </w:r>
+      <w:proofErr w:type="spellStart"/>
+      <w:r>
+        <w:rPr>
+          <w:rFonts w:ascii="Consolas" w:hAnsi="Consolas" w:cs="Consolas"/>
+          <w:color w:val="000000"/>
+          <w:sz w:val="20"/>
+          <w:szCs w:val="20"/>
+        </w:rPr>
+        <w:t>JulgamentoPrisioneiro</w:t>
+      </w:r>
+      <w:proofErr w:type="spellEnd"/>
+      <w:r>
+        <w:rPr>
+          <w:rFonts w:ascii="Consolas" w:hAnsi="Consolas" w:cs="Consolas"/>
+          <w:color w:val="000000"/>
+          <w:sz w:val="20"/>
+          <w:szCs w:val="20"/>
+        </w:rPr>
+        <w:t xml:space="preserve"> teste = new </w:t>
+      </w:r>
+      <w:proofErr w:type="spellStart"/>
+      <w:proofErr w:type="gramStart"/>
+      <w:r>
+        <w:rPr>
+          <w:rFonts w:ascii="Consolas" w:hAnsi="Consolas" w:cs="Consolas"/>
+          <w:color w:val="000000"/>
+          <w:sz w:val="20"/>
+          <w:szCs w:val="20"/>
+        </w:rPr>
+        <w:t>JulgamentoPrisioneiro</w:t>
+      </w:r>
+      <w:proofErr w:type="spellEnd"/>
+      <w:r>
+        <w:rPr>
+          <w:rFonts w:ascii="Consolas" w:hAnsi="Consolas" w:cs="Consolas"/>
+          <w:color w:val="000000"/>
+          <w:sz w:val="20"/>
+          <w:szCs w:val="20"/>
+        </w:rPr>
+        <w:t>(</w:t>
+      </w:r>
+      <w:proofErr w:type="gramEnd"/>
+      <w:r>
+        <w:rPr>
+          <w:rFonts w:ascii="Consolas" w:hAnsi="Consolas" w:cs="Consolas"/>
+          <w:color w:val="000000"/>
+          <w:sz w:val="20"/>
+          <w:szCs w:val="20"/>
+        </w:rPr>
+        <w:t>);</w:t>
+      </w:r>
+    </w:p>
+    <w:p>
+      <w:pPr>
+        <w:autoSpaceDE w:val="0"/>
+        <w:autoSpaceDN w:val="0"/>
+        <w:adjustRightInd w:val="0"/>
+        <w:spacing w:after="0" w:line="240" w:lineRule="auto"/>
+        <w:rPr>
+          <w:rFonts w:ascii="Consolas" w:hAnsi="Consolas" w:cs="Consolas"/>
+          <w:color w:val="000000"/>
+          <w:sz w:val="20"/>
+          <w:szCs w:val="20"/>
+        </w:rPr>
+      </w:pPr>
+      <w:r>
+        <w:rPr>
+          <w:rFonts w:ascii="Consolas" w:hAnsi="Consolas" w:cs="Consolas"/>
+          <w:color w:val="000000"/>
+          <w:sz w:val="20"/>
+          <w:szCs w:val="20"/>
+        </w:rPr>
+        <w:tab/>
+      </w:r>
+      <w:r>
+        <w:rPr>
+          <w:rFonts w:ascii="Consolas" w:hAnsi="Consolas" w:cs="Consolas"/>
+          <w:color w:val="000000"/>
+          <w:sz w:val="20"/>
+          <w:szCs w:val="20"/>
+        </w:rPr>
+        <w:tab/>
+      </w:r>
+      <w:proofErr w:type="spellStart"/>
+      <w:r>
+        <w:rPr>
+          <w:rFonts w:ascii="Consolas" w:hAnsi="Consolas" w:cs="Consolas"/>
+          <w:color w:val="000000"/>
+          <w:sz w:val="20"/>
+          <w:szCs w:val="20"/>
+        </w:rPr>
+        <w:t>int</w:t>
+      </w:r>
+      <w:proofErr w:type="spellEnd"/>
+      <w:r>
+        <w:rPr>
+          <w:rFonts w:ascii="Consolas" w:hAnsi="Consolas" w:cs="Consolas"/>
+          <w:color w:val="000000"/>
+          <w:sz w:val="20"/>
+          <w:szCs w:val="20"/>
+        </w:rPr>
+        <w:t xml:space="preserve"> </w:t>
+      </w:r>
+      <w:proofErr w:type="spellStart"/>
+      <w:r>
+        <w:rPr>
+          <w:rFonts w:ascii="Consolas" w:hAnsi="Consolas" w:cs="Consolas"/>
+          <w:color w:val="000000"/>
+          <w:sz w:val="20"/>
+          <w:szCs w:val="20"/>
+        </w:rPr>
+        <w:t>respostaReal</w:t>
+      </w:r>
+      <w:proofErr w:type="spellEnd"/>
+      <w:r>
+        <w:rPr>
+          <w:rFonts w:ascii="Consolas" w:hAnsi="Consolas" w:cs="Consolas"/>
+          <w:color w:val="000000"/>
+          <w:sz w:val="20"/>
+          <w:szCs w:val="20"/>
+        </w:rPr>
+        <w:t xml:space="preserve"> = </w:t>
+      </w:r>
+      <w:proofErr w:type="spellStart"/>
+      <w:proofErr w:type="gramStart"/>
+      <w:r>
+        <w:rPr>
+          <w:rFonts w:ascii="Consolas" w:hAnsi="Consolas" w:cs="Consolas"/>
+          <w:color w:val="000000"/>
+          <w:sz w:val="20"/>
+          <w:szCs w:val="20"/>
+        </w:rPr>
+        <w:t>teste.calculaPena</w:t>
+      </w:r>
+      <w:proofErr w:type="spellEnd"/>
+      <w:proofErr w:type="gramEnd"/>
+      <w:r>
+        <w:rPr>
+          <w:rFonts w:ascii="Consolas" w:hAnsi="Consolas" w:cs="Consolas"/>
+          <w:color w:val="000000"/>
+          <w:sz w:val="20"/>
+          <w:szCs w:val="20"/>
+        </w:rPr>
+        <w:t>(</w:t>
+      </w:r>
+      <w:proofErr w:type="spellStart"/>
+      <w:r>
+        <w:rPr>
+          <w:rFonts w:ascii="Consolas" w:hAnsi="Consolas" w:cs="Consolas"/>
+          <w:color w:val="000000"/>
+          <w:sz w:val="20"/>
+          <w:szCs w:val="20"/>
+        </w:rPr>
+        <w:t>respostaPrisioneiroA,respostaPrisioneiroB</w:t>
+      </w:r>
+      <w:proofErr w:type="spellEnd"/>
+      <w:r>
+        <w:rPr>
+          <w:rFonts w:ascii="Consolas" w:hAnsi="Consolas" w:cs="Consolas"/>
+          <w:color w:val="000000"/>
+          <w:sz w:val="20"/>
+          <w:szCs w:val="20"/>
+        </w:rPr>
+        <w:t>);</w:t>
+      </w:r>
+    </w:p>
+    <w:p>
+      <w:pPr>
+        <w:autoSpaceDE w:val="0"/>
+        <w:autoSpaceDN w:val="0"/>
+        <w:adjustRightInd w:val="0"/>
+        <w:spacing w:after="0" w:line="240" w:lineRule="auto"/>
+        <w:rPr>
+          <w:rFonts w:ascii="Consolas" w:hAnsi="Consolas" w:cs="Consolas"/>
+          <w:color w:val="000000"/>
+          <w:sz w:val="20"/>
+          <w:szCs w:val="20"/>
+        </w:rPr>
+      </w:pPr>
+      <w:r>
+        <w:rPr>
+          <w:rFonts w:ascii="Consolas" w:hAnsi="Consolas" w:cs="Consolas"/>
+          <w:color w:val="000000"/>
+          <w:sz w:val="20"/>
+          <w:szCs w:val="20"/>
+        </w:rPr>
+        <w:tab/>
+      </w:r>
+      <w:r>
+        <w:rPr>
+          <w:rFonts w:ascii="Consolas" w:hAnsi="Consolas" w:cs="Consolas"/>
+          <w:color w:val="000000"/>
+          <w:sz w:val="20"/>
+          <w:szCs w:val="20"/>
+        </w:rPr>
+        <w:tab/>
+      </w:r>
+      <w:proofErr w:type="spellStart"/>
+      <w:proofErr w:type="gramStart"/>
+      <w:r>
+        <w:rPr>
+          <w:rFonts w:ascii="Consolas" w:hAnsi="Consolas" w:cs="Consolas"/>
+          <w:color w:val="000000"/>
+          <w:sz w:val="20"/>
+          <w:szCs w:val="20"/>
+        </w:rPr>
+        <w:t>assertEquals</w:t>
+      </w:r>
+      <w:proofErr w:type="spellEnd"/>
+      <w:r>
+        <w:rPr>
+          <w:rFonts w:ascii="Consolas" w:hAnsi="Consolas" w:cs="Consolas"/>
+          <w:color w:val="000000"/>
+          <w:sz w:val="20"/>
+          <w:szCs w:val="20"/>
+        </w:rPr>
+        <w:t>(</w:t>
+      </w:r>
+      <w:proofErr w:type="spellStart"/>
+      <w:proofErr w:type="gramEnd"/>
+      <w:r>
+        <w:rPr>
+          <w:rFonts w:ascii="Consolas" w:hAnsi="Consolas" w:cs="Consolas"/>
+          <w:color w:val="000000"/>
+          <w:sz w:val="20"/>
+          <w:szCs w:val="20"/>
+        </w:rPr>
+        <w:t>respostaEsperado</w:t>
+      </w:r>
+      <w:proofErr w:type="spellEnd"/>
+      <w:r>
+        <w:rPr>
+          <w:rFonts w:ascii="Consolas" w:hAnsi="Consolas" w:cs="Consolas"/>
+          <w:color w:val="000000"/>
+          <w:sz w:val="20"/>
+          <w:szCs w:val="20"/>
+        </w:rPr>
+        <w:t xml:space="preserve">, </w:t>
+      </w:r>
+      <w:proofErr w:type="spellStart"/>
+      <w:r>
+        <w:rPr>
+          <w:rFonts w:ascii="Consolas" w:hAnsi="Consolas" w:cs="Consolas"/>
+          <w:color w:val="000000"/>
+          <w:sz w:val="20"/>
+          <w:szCs w:val="20"/>
+        </w:rPr>
+        <w:t>respostaReal</w:t>
+      </w:r>
+      <w:proofErr w:type="spellEnd"/>
+      <w:r>
+        <w:rPr>
+          <w:rFonts w:ascii="Consolas" w:hAnsi="Consolas" w:cs="Consolas"/>
+          <w:color w:val="000000"/>
+          <w:sz w:val="20"/>
+          <w:szCs w:val="20"/>
+        </w:rPr>
+        <w:t>);</w:t>
+      </w:r>
+    </w:p>
+    <w:p>
+      <w:pPr>
+        <w:autoSpaceDE w:val="0"/>
+        <w:autoSpaceDN w:val="0"/>
+        <w:adjustRightInd w:val="0"/>
+        <w:spacing w:after="0" w:line="240" w:lineRule="auto"/>
+        <w:rPr>
+          <w:rFonts w:ascii="Consolas" w:hAnsi="Consolas" w:cs="Consolas"/>
+          <w:color w:val="000000"/>
+          <w:sz w:val="20"/>
+          <w:szCs w:val="20"/>
+        </w:rPr>
+      </w:pPr>
+      <w:r>
+        <w:rPr>
+          <w:rFonts w:ascii="Consolas" w:hAnsi="Consolas" w:cs="Consolas"/>
+          <w:color w:val="000000"/>
+          <w:sz w:val="20"/>
+          <w:szCs w:val="20"/>
+        </w:rPr>
+        <w:tab/>
+        <w:t>}</w:t>
+      </w:r>
+    </w:p>
+    <w:p>
+      <w:pPr>
+        <w:autoSpaceDE w:val="0"/>
+        <w:autoSpaceDN w:val="0"/>
+        <w:adjustRightInd w:val="0"/>
+        <w:spacing w:after="0" w:line="240" w:lineRule="auto"/>
+        <w:rPr>
+          <w:rFonts w:ascii="Consolas" w:hAnsi="Consolas" w:cs="Consolas"/>
+          <w:color w:val="000000"/>
+          <w:sz w:val="20"/>
+          <w:szCs w:val="20"/>
+        </w:rPr>
+      </w:pPr>
+      <w:r>
+        <w:rPr>
+          <w:rFonts w:ascii="Consolas" w:hAnsi="Consolas" w:cs="Consolas"/>
+          <w:color w:val="000000"/>
+          <w:sz w:val="20"/>
+          <w:szCs w:val="20"/>
+        </w:rPr>
+        <w:t>}</w:t>
+      </w:r>
+    </w:p>
+    <w:p>
+      <w:pPr>
+        <w:autoSpaceDE w:val="0"/>
+        <w:autoSpaceDN w:val="0"/>
+        <w:adjustRightInd w:val="0"/>
+        <w:spacing w:after="0" w:line="240" w:lineRule="auto"/>
+        <w:rPr>
+          <w:rFonts w:ascii="Consolas" w:hAnsi="Consolas" w:cs="Consolas"/>
+          <w:color w:val="000000"/>
+          <w:sz w:val="20"/>
+          <w:szCs w:val="20"/>
+        </w:rPr>
+      </w:pPr>
+    </w:p>
+    <w:p>
+      <w:pPr>
+        <w:autoSpaceDE w:val="0"/>
+        <w:autoSpaceDN w:val="0"/>
+        <w:adjustRightInd w:val="0"/>
+        <w:spacing w:after="0" w:line="240" w:lineRule="auto"/>
+        <w:rPr>
+          <w:b/>
+        </w:rPr>
+      </w:pPr>
+      <w:r>
+        <w:rPr>
+          <w:b/>
+        </w:rPr>
+        <w:t>Erros de compilação</w:t>
+      </w:r>
+      <w:r>
+        <w:rPr>
+          <w:b/>
+        </w:rPr>
+        <w:t>: DELACAO na classe principal JulgamentoPrisioneiro.java não pode ser resolvido, necessário ajuste.</w:t>
+      </w:r>
+    </w:p>
+    <w:p>
+      <w:pPr>
+        <w:autoSpaceDE w:val="0"/>
+        <w:autoSpaceDN w:val="0"/>
+        <w:adjustRightInd w:val="0"/>
+        <w:spacing w:after="0" w:line="240" w:lineRule="auto"/>
+        <w:rPr>
+          <w:rFonts w:ascii="Consolas" w:hAnsi="Consolas" w:cs="Consolas"/>
+          <w:color w:val="000000"/>
+          <w:sz w:val="20"/>
+          <w:szCs w:val="20"/>
+          <w:lang w:val="en-US"/>
+        </w:rPr>
+      </w:pPr>
+      <w:proofErr w:type="spellStart"/>
+      <w:proofErr w:type="gramStart"/>
+      <w:r>
+        <w:rPr>
+          <w:rFonts w:ascii="Consolas" w:hAnsi="Consolas" w:cs="Consolas"/>
+          <w:color w:val="000000"/>
+          <w:sz w:val="20"/>
+          <w:szCs w:val="20"/>
+          <w:lang w:val="en-US"/>
+        </w:rPr>
+        <w:t>java.lang</w:t>
+      </w:r>
+      <w:proofErr w:type="gramEnd"/>
+      <w:r>
+        <w:rPr>
+          <w:rFonts w:ascii="Consolas" w:hAnsi="Consolas" w:cs="Consolas"/>
+          <w:color w:val="000000"/>
+          <w:sz w:val="20"/>
+          <w:szCs w:val="20"/>
+          <w:lang w:val="en-US"/>
+        </w:rPr>
+        <w:t>.Error</w:t>
+      </w:r>
+      <w:proofErr w:type="spellEnd"/>
+      <w:r>
+        <w:rPr>
+          <w:rFonts w:ascii="Consolas" w:hAnsi="Consolas" w:cs="Consolas"/>
+          <w:color w:val="000000"/>
+          <w:sz w:val="20"/>
+          <w:szCs w:val="20"/>
+          <w:lang w:val="en-US"/>
+        </w:rPr>
+        <w:t xml:space="preserve">: Unresolved compilation problems: </w:t>
+      </w:r>
+    </w:p>
+    <w:p>
+      <w:pPr>
+        <w:autoSpaceDE w:val="0"/>
+        <w:autoSpaceDN w:val="0"/>
+        <w:adjustRightInd w:val="0"/>
+        <w:spacing w:after="0" w:line="240" w:lineRule="auto"/>
+        <w:rPr>
+          <w:rFonts w:ascii="Consolas" w:hAnsi="Consolas" w:cs="Consolas"/>
+          <w:color w:val="000000"/>
+          <w:sz w:val="20"/>
+          <w:szCs w:val="20"/>
+          <w:lang w:val="en-US"/>
+        </w:rPr>
+      </w:pPr>
+      <w:r>
+        <w:rPr>
+          <w:rFonts w:ascii="Consolas" w:hAnsi="Consolas" w:cs="Consolas"/>
+          <w:color w:val="000000"/>
+          <w:sz w:val="20"/>
+          <w:szCs w:val="20"/>
+          <w:lang w:val="en-US"/>
+        </w:rPr>
+        <w:tab/>
+        <w:t>DELACAO cannot be resolved or is not a field</w:t>
+      </w:r>
+    </w:p>
+    <w:p>
+      <w:pPr>
+        <w:autoSpaceDE w:val="0"/>
+        <w:autoSpaceDN w:val="0"/>
+        <w:adjustRightInd w:val="0"/>
+        <w:spacing w:after="0" w:line="240" w:lineRule="auto"/>
+        <w:rPr>
+          <w:rFonts w:ascii="Consolas" w:hAnsi="Consolas" w:cs="Consolas"/>
+          <w:color w:val="000000"/>
+          <w:sz w:val="20"/>
+          <w:szCs w:val="20"/>
+        </w:rPr>
+      </w:pPr>
+      <w:r>
+        <w:rPr>
+          <w:rFonts w:ascii="Consolas" w:hAnsi="Consolas" w:cs="Consolas"/>
+          <w:color w:val="000000"/>
+          <w:sz w:val="20"/>
+          <w:szCs w:val="20"/>
+          <w:lang w:val="en-US"/>
+        </w:rPr>
+        <w:tab/>
+      </w:r>
+    </w:p>
+    <w:p>
+      <w:pPr>
+        <w:autoSpaceDE w:val="0"/>
+        <w:autoSpaceDN w:val="0"/>
+        <w:adjustRightInd w:val="0"/>
+        <w:spacing w:after="0" w:line="240" w:lineRule="auto"/>
+        <w:rPr>
+          <w:rFonts w:ascii="Consolas" w:hAnsi="Consolas" w:cs="Consolas"/>
+          <w:color w:val="000000"/>
+          <w:sz w:val="20"/>
+          <w:szCs w:val="20"/>
+        </w:rPr>
+      </w:pPr>
+    </w:p>
+    <w:p>
+      <w:pPr>
+        <w:autoSpaceDE w:val="0"/>
+        <w:autoSpaceDN w:val="0"/>
+        <w:adjustRightInd w:val="0"/>
+        <w:spacing w:after="0" w:line="240" w:lineRule="auto"/>
+        <w:rPr>
+          <w:rFonts w:ascii="Consolas" w:hAnsi="Consolas" w:cs="Consolas"/>
+          <w:sz w:val="20"/>
+          <w:szCs w:val="20"/>
+        </w:rPr>
+      </w:pPr>
+    </w:p>
+    <w:p>
+      <w:pPr>
+        <w:autoSpaceDE w:val="0"/>
+        <w:autoSpaceDN w:val="0"/>
+        <w:adjustRightInd w:val="0"/>
+        <w:spacing w:after="0" w:line="240" w:lineRule="auto"/>
+        <w:rPr>
+          <w:rFonts w:ascii="Consolas" w:hAnsi="Consolas" w:cs="Consolas"/>
+          <w:sz w:val="20"/>
+          <w:szCs w:val="20"/>
+        </w:rPr>
+      </w:pPr>
+    </w:p>
+    <w:p>
+      <w:pPr>
+        <w:rPr>
+          <w:sz w:val="24"/>
+        </w:rPr>
+      </w:pPr>
+    </w:p>
+    <w:p>
+      <w:pPr>
+        <w:rPr>
+          <w:b/>
+        </w:rPr>
+      </w:pPr>
     </w:p>
     <w:sectPr>
       <w:pgSz w:w="11906" w:h="16838"/>

</xml_diff>